<commit_message>
Added volume analysis to event study notebook
</commit_message>
<xml_diff>
--- a/project_plan_&_team_charter/East-West Analytics_LSE_EP_Assignment1_V2.docx
+++ b/project_plan_&_team_charter/East-West Analytics_LSE_EP_Assignment1_V2.docx
@@ -80,14 +80,7 @@
           <w:sz w:val="24"/>
           <w:szCs w:val="24"/>
         </w:rPr>
-        <w:t>Earnings announcements represent key market events that often trigger significant stock price volatility, creating both opportunity and risk for investors. This analysis examines the relationship between earnings data, stock price movements, and macroeconomic conditions to answer the question: do large-cap technology stocks exhibit consistent price and volatility patterns around earnings announcements, and how do financial metrics and macroeconomic conditions interact to shape these patterns in a way to inf</w:t>
-      </w:r>
-      <w:r>
-        <w:rPr>
-          <w:sz w:val="24"/>
-          <w:szCs w:val="24"/>
-        </w:rPr>
-        <w:t xml:space="preserve">orm hedge fund trading and risk-management strategies? </w:t>
+        <w:t xml:space="preserve">Earnings announcements represent key market events that often trigger significant stock price volatility, creating both opportunity and risk for investors. This analysis examines the relationship between earnings data, stock price movements, and macroeconomic conditions to answer the question: do large-cap technology stocks exhibit consistent price and volatility patterns around earnings announcements, and how do financial metrics and macroeconomic conditions interact to shape these patterns in a way to inform hedge fund trading and risk-management strategies? </w:t>
       </w:r>
     </w:p>
     <w:p>
@@ -152,23 +145,7 @@
           <w:sz w:val="24"/>
           <w:szCs w:val="24"/>
         </w:rPr>
-        <w:t xml:space="preserve">- Are there consistent pre- or post-earnings price </w:t>
-      </w:r>
-      <w:proofErr w:type="spellStart"/>
-      <w:r>
-        <w:rPr>
-          <w:sz w:val="24"/>
-          <w:szCs w:val="24"/>
-        </w:rPr>
-        <w:t>behaviours</w:t>
-      </w:r>
-      <w:proofErr w:type="spellEnd"/>
-      <w:r>
-        <w:rPr>
-          <w:sz w:val="24"/>
-          <w:szCs w:val="24"/>
-        </w:rPr>
-        <w:t xml:space="preserve"> across Apple, NVIDIA, and Google?</w:t>
+        <w:t>- Are there consistent pre- or post-earnings price behaviours across Apple, NVIDIA, and Google?</w:t>
       </w:r>
     </w:p>
     <w:p>
@@ -198,23 +175,7 @@
           <w:sz w:val="24"/>
           <w:szCs w:val="24"/>
         </w:rPr>
-        <w:t xml:space="preserve">- How do different macroeconomic regimes alter earnings-related price </w:t>
-      </w:r>
-      <w:proofErr w:type="spellStart"/>
-      <w:r>
-        <w:rPr>
-          <w:sz w:val="24"/>
-          <w:szCs w:val="24"/>
-        </w:rPr>
-        <w:t>behaviour</w:t>
-      </w:r>
-      <w:proofErr w:type="spellEnd"/>
-      <w:r>
-        <w:rPr>
-          <w:sz w:val="24"/>
-          <w:szCs w:val="24"/>
-        </w:rPr>
-        <w:t xml:space="preserve"> in growth-oriented technology stocks? </w:t>
+        <w:t xml:space="preserve">- How do different macroeconomic regimes alter earnings-related price behaviour in growth-oriented technology stocks? </w:t>
       </w:r>
     </w:p>
     <w:p>
@@ -239,36 +200,16 @@
         </w:rPr>
         <w:t>Academic research on event study methodology was referenced. Event study methodology is widely used for measuring how markets respond to discrete information events such as earnings announcements, by comparing observed stock returns around the event to expected “normal” returns (</w:t>
       </w:r>
-      <w:proofErr w:type="spellStart"/>
-      <w:r>
-        <w:fldChar w:fldCharType="begin"/>
-      </w:r>
-      <w:r>
-        <w:instrText>HYPERLINK "https://www.bu.edu/econ/files/2011/01/MacKinlay-1996-Event-Studies-in-Economics-and-Finance.pdf?utm_source=chatgpt.com" \h</w:instrText>
-      </w:r>
-      <w:r>
-        <w:fldChar w:fldCharType="separate"/>
-      </w:r>
-      <w:r>
-        <w:rPr>
-          <w:sz w:val="24"/>
-          <w:szCs w:val="24"/>
-          <w:u w:val="single"/>
-        </w:rPr>
-        <w:t>MacKinlay</w:t>
-      </w:r>
-      <w:proofErr w:type="spellEnd"/>
-      <w:r>
-        <w:rPr>
-          <w:sz w:val="24"/>
-          <w:szCs w:val="24"/>
-          <w:u w:val="single"/>
-        </w:rPr>
-        <w:t>, 1997</w:t>
-      </w:r>
-      <w:r>
-        <w:fldChar w:fldCharType="end"/>
-      </w:r>
+      <w:hyperlink r:id="rId7">
+        <w:r>
+          <w:rPr>
+            <w:sz w:val="24"/>
+            <w:szCs w:val="24"/>
+            <w:u w:val="single"/>
+          </w:rPr>
+          <w:t>MacKinlay, 1997</w:t>
+        </w:r>
+      </w:hyperlink>
       <w:r>
         <w:rPr>
           <w:sz w:val="24"/>
@@ -319,23 +260,7 @@
           <w:sz w:val="24"/>
           <w:szCs w:val="24"/>
         </w:rPr>
-        <w:t xml:space="preserve">Our team will collaborate using digital tools supporting both technical work and day‑to‑day coordination. Google Docs will be used for shared writing, GitHub will be used to ensure version control and smooth integration of Python code, </w:t>
-      </w:r>
-      <w:proofErr w:type="spellStart"/>
-      <w:r>
-        <w:rPr>
-          <w:sz w:val="24"/>
-          <w:szCs w:val="24"/>
-        </w:rPr>
-        <w:t>andWhatsApp</w:t>
-      </w:r>
-      <w:proofErr w:type="spellEnd"/>
-      <w:r>
-        <w:rPr>
-          <w:sz w:val="24"/>
-          <w:szCs w:val="24"/>
-        </w:rPr>
-        <w:t xml:space="preserve"> for quick discussions, clarifications, and scheduling. Weekly meetings will be held at a time that accommodates members across time zones.</w:t>
+        <w:t>Our team will collaborate using digital tools supporting both technical work and day‑to‑day coordination. Google Docs will be used for shared writing, GitHub will be used to ensure version control and smooth integration of Python code, andWhatsApp for quick discussions, clarifications, and scheduling. Weekly meetings will be held at a time that accommodates members across time zones.</w:t>
       </w:r>
     </w:p>
     <w:p>
@@ -351,46 +276,7 @@
           <w:sz w:val="24"/>
           <w:szCs w:val="24"/>
         </w:rPr>
-        <w:t xml:space="preserve">Work will be distributed based </w:t>
-      </w:r>
-      <w:proofErr w:type="gramStart"/>
-      <w:r>
-        <w:rPr>
-          <w:sz w:val="24"/>
-          <w:szCs w:val="24"/>
-        </w:rPr>
-        <w:t>on  the</w:t>
-      </w:r>
-      <w:proofErr w:type="gramEnd"/>
-      <w:r>
-        <w:rPr>
-          <w:sz w:val="24"/>
-          <w:szCs w:val="24"/>
-        </w:rPr>
-        <w:t xml:space="preserve"> project’s three analytical focus areas, with each member contributing according to their strengths. Adrian and Stephan, who excel in analytical reasoning and interpreting market </w:t>
-      </w:r>
-      <w:proofErr w:type="spellStart"/>
-      <w:r>
-        <w:rPr>
-          <w:sz w:val="24"/>
-          <w:szCs w:val="24"/>
-        </w:rPr>
-        <w:t>behaviour</w:t>
-      </w:r>
-      <w:proofErr w:type="spellEnd"/>
-      <w:r>
-        <w:rPr>
-          <w:sz w:val="24"/>
-          <w:szCs w:val="24"/>
-        </w:rPr>
-        <w:t>, will lead the earnings‑price movement workstream. Wenita, whose strengths include synthesis and structured thinking, will focus on financial metrics and ensure coherence across written outputs. Cellini and Luis, both strong in quantitative analysis, will examine macroeconomic factors, with Luis additionally servin</w:t>
-      </w:r>
-      <w:r>
-        <w:rPr>
-          <w:sz w:val="24"/>
-          <w:szCs w:val="24"/>
-        </w:rPr>
-        <w:t>g as Technical Lead given his Python expertise. He will also support AI‑driven news and sentiment analysis to enhance analytical depth. The teams described above are as follows:</w:t>
+        <w:t>Work will be distributed based on the project’s three analytical focus areas, with each member contributing according to their strengths. Adrian and Stephan, who excel in analytical reasoning and interpreting market behaviour, will lead the earnings‑price movement workstream. Wenita, whose strengths include synthesis and structured thinking, will focus on financial metrics and ensure coherence across written outputs. Cellini and Luis, both strong in quantitative analysis, will examine macroeconomic factors, with Luis additionally serving as Technical Lead given his Python expertise. He will also support AI‑driven news and sentiment analysis to enhance analytical depth. The teams described above are as follows:</w:t>
       </w:r>
     </w:p>
     <w:p>
@@ -429,17 +315,8 @@
           <w:sz w:val="24"/>
           <w:szCs w:val="24"/>
         </w:rPr>
-        <w:t xml:space="preserve">Team 2: </w:t>
-      </w:r>
-      <w:proofErr w:type="spellStart"/>
-      <w:r>
-        <w:rPr>
-          <w:sz w:val="24"/>
-          <w:szCs w:val="24"/>
-        </w:rPr>
-        <w:t>Wenita</w:t>
-      </w:r>
-      <w:proofErr w:type="spellEnd"/>
+        <w:t>Team 2: Wenita</w:t>
+      </w:r>
     </w:p>
     <w:p>
       <w:pPr>
@@ -474,14 +351,7 @@
           <w:sz w:val="24"/>
           <w:szCs w:val="24"/>
         </w:rPr>
-        <w:t>To maintain accountability, the project lead role will rotate across phases: Stephan during planning, Luis during analysis coordination, and Adrian during presentation development. Meetings will include time for members to raise concerns or request support, ensuring workload balance and early problem‑solving. Between meetings, WhatsApp and GitHub discussions will help maintain clarity around task ownership and deadlines. Key risks include scope creep and inconsistency across parallel workstreams. These will</w:t>
-      </w:r>
-      <w:r>
-        <w:rPr>
-          <w:sz w:val="24"/>
-          <w:szCs w:val="24"/>
-        </w:rPr>
-        <w:t xml:space="preserve"> be managed through clearly defining research questions, holding regular check-ins and setting a dedicated synthesis phase to align findings into a unified narrative.</w:t>
+        <w:t>To maintain accountability, the project lead role will rotate across phases: Stephan during planning, Luis during analysis coordination, and Adrian during presentation development. Meetings will include time for members to raise concerns or request support, ensuring workload balance and early problem‑solving. Between meetings, WhatsApp and GitHub discussions will help maintain clarity around task ownership and deadlines. Key risks include scope creep and inconsistency across parallel workstreams. These will be managed through clearly defining research questions, holding regular check-ins and setting a dedicated synthesis phase to align findings into a unified narrative.</w:t>
       </w:r>
     </w:p>
     <w:p>
@@ -666,41 +536,8 @@
           <w:sz w:val="24"/>
           <w:szCs w:val="24"/>
         </w:rPr>
-        <w:t xml:space="preserve">Initial exploratory analysis will be conducted to </w:t>
-      </w:r>
-      <w:proofErr w:type="spellStart"/>
-      <w:r>
-        <w:rPr>
-          <w:sz w:val="24"/>
-          <w:szCs w:val="24"/>
-        </w:rPr>
-        <w:t>visualise</w:t>
-      </w:r>
-      <w:proofErr w:type="spellEnd"/>
-      <w:r>
-        <w:rPr>
-          <w:sz w:val="24"/>
-          <w:szCs w:val="24"/>
-        </w:rPr>
-        <w:t xml:space="preserve"> basic patterns, volatility </w:t>
-      </w:r>
-      <w:proofErr w:type="spellStart"/>
-      <w:r>
-        <w:rPr>
-          <w:sz w:val="24"/>
-          <w:szCs w:val="24"/>
-        </w:rPr>
-        <w:t>behaviour</w:t>
-      </w:r>
-      <w:proofErr w:type="spellEnd"/>
-      <w:r>
-        <w:rPr>
-          <w:sz w:val="24"/>
-          <w:szCs w:val="24"/>
-        </w:rPr>
-        <w:t xml:space="preserve">, and </w:t>
-      </w:r>
-      <w:proofErr w:type="spellStart"/>
+        <w:t xml:space="preserve">Initial exploratory analysis will be conducted to visualise basic patterns, volatility behaviour, and </w:t>
+      </w:r>
       <w:proofErr w:type="gramStart"/>
       <w:r>
         <w:rPr>
@@ -709,7 +546,6 @@
         </w:rPr>
         <w:t>anomalies,generating</w:t>
       </w:r>
-      <w:proofErr w:type="spellEnd"/>
       <w:proofErr w:type="gramEnd"/>
       <w:r>
         <w:rPr>
@@ -785,39 +621,7 @@
           <w:sz w:val="24"/>
           <w:szCs w:val="24"/>
         </w:rPr>
-        <w:t xml:space="preserve">Team 1 will </w:t>
-      </w:r>
-      <w:proofErr w:type="spellStart"/>
-      <w:r>
-        <w:rPr>
-          <w:sz w:val="24"/>
-          <w:szCs w:val="24"/>
-        </w:rPr>
-        <w:t>analyse</w:t>
-      </w:r>
-      <w:proofErr w:type="spellEnd"/>
-      <w:r>
-        <w:rPr>
-          <w:sz w:val="24"/>
-          <w:szCs w:val="24"/>
-        </w:rPr>
-        <w:t xml:space="preserve"> pre-earnings drift, announcement-day reactions, and post-earnings price and volatility </w:t>
-      </w:r>
-      <w:proofErr w:type="spellStart"/>
-      <w:r>
-        <w:rPr>
-          <w:sz w:val="24"/>
-          <w:szCs w:val="24"/>
-        </w:rPr>
-        <w:t>behaviour</w:t>
-      </w:r>
-      <w:proofErr w:type="spellEnd"/>
-      <w:r>
-        <w:rPr>
-          <w:sz w:val="24"/>
-          <w:szCs w:val="24"/>
-        </w:rPr>
-        <w:t xml:space="preserve">. </w:t>
+        <w:t xml:space="preserve">Team 1 will analyse pre-earnings drift, announcement-day reactions, and post-earnings price and volatility behaviour. </w:t>
       </w:r>
     </w:p>
     <w:p>
@@ -855,23 +659,7 @@
           <w:sz w:val="24"/>
           <w:szCs w:val="24"/>
         </w:rPr>
-        <w:t xml:space="preserve">Team 3 will evaluate whether earnings </w:t>
-      </w:r>
-      <w:proofErr w:type="spellStart"/>
-      <w:r>
-        <w:rPr>
-          <w:sz w:val="24"/>
-          <w:szCs w:val="24"/>
-        </w:rPr>
-        <w:t>behaviour</w:t>
-      </w:r>
-      <w:proofErr w:type="spellEnd"/>
-      <w:r>
-        <w:rPr>
-          <w:sz w:val="24"/>
-          <w:szCs w:val="24"/>
-        </w:rPr>
-        <w:t xml:space="preserve"> changes across macroeconomic regimes. </w:t>
+        <w:t xml:space="preserve">Team 3 will evaluate whether earnings behaviour changes across macroeconomic regimes. </w:t>
       </w:r>
     </w:p>
     <w:p>
@@ -953,23 +741,7 @@
           <w:sz w:val="24"/>
           <w:szCs w:val="24"/>
         </w:rPr>
-        <w:t xml:space="preserve">All members collate findings into a single analytical narrative to assess how earnings </w:t>
-      </w:r>
-      <w:proofErr w:type="spellStart"/>
-      <w:r>
-        <w:rPr>
-          <w:sz w:val="24"/>
-          <w:szCs w:val="24"/>
-        </w:rPr>
-        <w:t>behaviour</w:t>
-      </w:r>
-      <w:proofErr w:type="spellEnd"/>
-      <w:r>
-        <w:rPr>
-          <w:sz w:val="24"/>
-          <w:szCs w:val="24"/>
-        </w:rPr>
-        <w:t>, financial outcomes, and macroeconomic conditions interact, rather than presenting isolated results. Predictive relationships will be back tested to ensure they are statistically robust and to prevent bias.</w:t>
+        <w:t>All members collate findings into a single analytical narrative to assess how earnings behaviour, financial outcomes, and macroeconomic conditions interact, rather than presenting isolated results. Predictive relationships will be back tested to ensure they are statistically robust and to prevent bias.</w:t>
       </w:r>
     </w:p>
     <w:p>
@@ -1011,23 +783,7 @@
           <w:sz w:val="24"/>
           <w:szCs w:val="24"/>
         </w:rPr>
-        <w:t xml:space="preserve">The final phase focuses on converting the findings into strategic conclusions that link clearly to the business problem. Risks such as over-interpreting trends or applying inconsistent assumptions will be managed through peer review and regular cross-checks. This follows </w:t>
-      </w:r>
-      <w:proofErr w:type="spellStart"/>
-      <w:r>
-        <w:rPr>
-          <w:sz w:val="24"/>
-          <w:szCs w:val="24"/>
-        </w:rPr>
-        <w:t>finalising</w:t>
-      </w:r>
-      <w:proofErr w:type="spellEnd"/>
-      <w:r>
-        <w:rPr>
-          <w:sz w:val="24"/>
-          <w:szCs w:val="24"/>
-        </w:rPr>
-        <w:t xml:space="preserve"> the report, presentation, and a reusable Python framework for future analysis.</w:t>
+        <w:t>The final phase focuses on converting the findings into strategic conclusions that link clearly to the business problem. Risks such as over-interpreting trends or applying inconsistent assumptions will be managed through peer review and regular cross-checks. This follows finalising the report, presentation, and a reusable Python framework for future analysis.</w:t>
       </w:r>
     </w:p>
     <w:p>
@@ -1071,23 +827,7 @@
           <w:sz w:val="24"/>
           <w:szCs w:val="24"/>
         </w:rPr>
-        <w:t xml:space="preserve">The analysis will follow a structured, phased methodology designed to ensure data quality, analytical </w:t>
-      </w:r>
-      <w:proofErr w:type="spellStart"/>
-      <w:r>
-        <w:rPr>
-          <w:sz w:val="24"/>
-          <w:szCs w:val="24"/>
-        </w:rPr>
-        <w:t>rigour</w:t>
-      </w:r>
-      <w:proofErr w:type="spellEnd"/>
-      <w:r>
-        <w:rPr>
-          <w:sz w:val="24"/>
-          <w:szCs w:val="24"/>
-        </w:rPr>
-        <w:t xml:space="preserve">, and clear identification of earnings-related patterns. Work will be conducted primarily in Python, using </w:t>
+        <w:t xml:space="preserve">The analysis will follow a structured, phased methodology designed to ensure data quality, analytical rigour, and clear identification of earnings-related patterns. Work will be conducted primarily in Python, using </w:t>
       </w:r>
       <w:r>
         <w:rPr>
@@ -1151,25 +891,8 @@
           <w:sz w:val="24"/>
           <w:szCs w:val="24"/>
         </w:rPr>
-        <w:t xml:space="preserve"> for </w:t>
-      </w:r>
-      <w:proofErr w:type="spellStart"/>
-      <w:r>
-        <w:rPr>
-          <w:sz w:val="24"/>
-          <w:szCs w:val="24"/>
-        </w:rPr>
-        <w:t>visualisation</w:t>
-      </w:r>
-      <w:proofErr w:type="spellEnd"/>
-      <w:r>
-        <w:rPr>
-          <w:sz w:val="24"/>
-          <w:szCs w:val="24"/>
-        </w:rPr>
-        <w:t xml:space="preserve">, and </w:t>
-      </w:r>
-      <w:proofErr w:type="spellStart"/>
+        <w:t xml:space="preserve"> for visualisation, and </w:t>
+      </w:r>
       <w:r>
         <w:rPr>
           <w:i/>
@@ -1179,7 +902,6 @@
         </w:rPr>
         <w:t>statsmodels</w:t>
       </w:r>
-      <w:proofErr w:type="spellEnd"/>
       <w:r>
         <w:rPr>
           <w:sz w:val="24"/>
@@ -1250,14 +972,7 @@
           <w:sz w:val="24"/>
           <w:szCs w:val="24"/>
         </w:rPr>
-        <w:t>S</w:t>
-      </w:r>
-      <w:r>
-        <w:rPr>
-          <w:sz w:val="24"/>
-          <w:szCs w:val="24"/>
-        </w:rPr>
-        <w:t xml:space="preserve">tock price data, earnings dates, financial metrics, and macroeconomic indicators will be cleaned and aligned to a common timeline. This includes handling missing values, defining fixed earnings event windows, and creating derived variables such as event-window returns and volatility measures.  </w:t>
+        <w:t xml:space="preserve">Stock price data, earnings dates, financial metrics, and macroeconomic indicators will be cleaned and aligned to a common timeline. This includes handling missing values, defining fixed earnings event windows, and creating derived variables such as event-window returns and volatility measures.  </w:t>
       </w:r>
     </w:p>
     <w:p>
@@ -1331,23 +1046,7 @@
           <w:sz w:val="24"/>
           <w:szCs w:val="24"/>
         </w:rPr>
-        <w:t xml:space="preserve"> and post-earnings price </w:t>
-      </w:r>
-      <w:proofErr w:type="spellStart"/>
-      <w:r>
-        <w:rPr>
-          <w:sz w:val="24"/>
-          <w:szCs w:val="24"/>
-        </w:rPr>
-        <w:t>behaviour</w:t>
-      </w:r>
-      <w:proofErr w:type="spellEnd"/>
-      <w:r>
-        <w:rPr>
-          <w:sz w:val="24"/>
-          <w:szCs w:val="24"/>
-        </w:rPr>
-        <w:t>. Financial metrics and macroeconomic conditions will be used to segment earnings events into regimes, supported by summary statistics, distribution analysis, and visual diagnostics.</w:t>
+        <w:t xml:space="preserve"> and post-earnings price behaviour. Financial metrics and macroeconomic conditions will be used to segment earnings events into regimes, supported by summary statistics, distribution analysis, and visual diagnostics.</w:t>
       </w:r>
       <w:r>
         <w:rPr>
@@ -1532,7 +1231,7 @@
                     <pic:cNvPicPr preferRelativeResize="0"/>
                   </pic:nvPicPr>
                   <pic:blipFill>
-                    <a:blip r:embed="rId7"/>
+                    <a:blip r:embed="rId8"/>
                     <a:srcRect/>
                     <a:stretch>
                       <a:fillRect/>
@@ -1556,7 +1255,7 @@
       </w:r>
     </w:p>
     <w:sectPr>
-      <w:footerReference w:type="default" r:id="rId8"/>
+      <w:footerReference w:type="default" r:id="rId9"/>
       <w:pgSz w:w="12240" w:h="15840"/>
       <w:pgMar w:top="1440" w:right="1440" w:bottom="1440" w:left="1440" w:header="720" w:footer="720" w:gutter="0"/>
       <w:pgNumType w:start="1"/>

</xml_diff>